<commit_message>
Edits to user guide
</commit_message>
<xml_diff>
--- a/Battleship User Guide.docx
+++ b/Battleship User Guide.docx
@@ -662,6 +662,17 @@
     </w:sdt>
     <w:sdt>
       <w:sdtPr>
+        <w:rPr>
+          <w:rFonts w:asciiTheme="minorHAnsi" w:eastAsiaTheme="minorHAnsi" w:hAnsiTheme="minorHAnsi" w:cstheme="minorBidi"/>
+          <w:b w:val="0"/>
+          <w:bCs w:val="0"/>
+          <w:color w:val="auto"/>
+          <w:kern w:val="2"/>
+          <w:sz w:val="24"/>
+          <w:szCs w:val="24"/>
+          <w:lang w:val="en-AU"/>
+          <w14:ligatures w14:val="standardContextual"/>
+        </w:rPr>
         <w:id w:val="924849319"/>
         <w:docPartObj>
           <w:docPartGallery w:val="Table of Contents"/>
@@ -670,14 +681,7 @@
       </w:sdtPr>
       <w:sdtEndPr>
         <w:rPr>
-          <w:rFonts w:asciiTheme="minorHAnsi" w:eastAsiaTheme="minorHAnsi" w:hAnsiTheme="minorHAnsi" w:cstheme="minorBidi"/>
           <w:noProof/>
-          <w:color w:val="auto"/>
-          <w:kern w:val="2"/>
-          <w:sz w:val="24"/>
-          <w:szCs w:val="24"/>
-          <w:lang w:val="en-AU"/>
-          <w14:ligatures w14:val="standardContextual"/>
         </w:rPr>
       </w:sdtEndPr>
       <w:sdtContent>
@@ -722,7 +726,7 @@
             </w:rPr>
             <w:fldChar w:fldCharType="separate"/>
           </w:r>
-          <w:hyperlink w:anchor="_Toc165560620" w:history="1">
+          <w:hyperlink w:anchor="_Toc166669022" w:history="1">
             <w:r>
               <w:rPr>
                 <w:rStyle w:val="Hyperlink"/>
@@ -749,7 +753,7 @@
                 <w:noProof/>
                 <w:webHidden/>
               </w:rPr>
-              <w:instrText xml:space="preserve"> PAGEREF _Toc165560620 \h </w:instrText>
+              <w:instrText xml:space="preserve"> PAGEREF _Toc166669022 \h </w:instrText>
             </w:r>
             <w:r>
               <w:rPr>
@@ -796,7 +800,7 @@
               <w:lang w:eastAsia="en-GB"/>
             </w:rPr>
           </w:pPr>
-          <w:hyperlink w:anchor="_Toc165560621" w:history="1">
+          <w:hyperlink w:anchor="_Toc166669023" w:history="1">
             <w:r>
               <w:rPr>
                 <w:rStyle w:val="Hyperlink"/>
@@ -823,7 +827,7 @@
                 <w:noProof/>
                 <w:webHidden/>
               </w:rPr>
-              <w:instrText xml:space="preserve"> PAGEREF _Toc165560621 \h </w:instrText>
+              <w:instrText xml:space="preserve"> PAGEREF _Toc166669023 \h </w:instrText>
             </w:r>
             <w:r>
               <w:rPr>
@@ -870,7 +874,7 @@
               <w:lang w:eastAsia="en-GB"/>
             </w:rPr>
           </w:pPr>
-          <w:hyperlink w:anchor="_Toc165560622" w:history="1">
+          <w:hyperlink w:anchor="_Toc166669024" w:history="1">
             <w:r>
               <w:rPr>
                 <w:rStyle w:val="Hyperlink"/>
@@ -897,7 +901,7 @@
                 <w:noProof/>
                 <w:webHidden/>
               </w:rPr>
-              <w:instrText xml:space="preserve"> PAGEREF _Toc165560622 \h </w:instrText>
+              <w:instrText xml:space="preserve"> PAGEREF _Toc166669024 \h </w:instrText>
             </w:r>
             <w:r>
               <w:rPr>
@@ -942,7 +946,7 @@
               <w:lang w:eastAsia="en-GB"/>
             </w:rPr>
           </w:pPr>
-          <w:hyperlink w:anchor="_Toc165560623" w:history="1">
+          <w:hyperlink w:anchor="_Toc166669025" w:history="1">
             <w:r>
               <w:rPr>
                 <w:rStyle w:val="Hyperlink"/>
@@ -969,7 +973,7 @@
                 <w:noProof/>
                 <w:webHidden/>
               </w:rPr>
-              <w:instrText xml:space="preserve"> PAGEREF _Toc165560623 \h </w:instrText>
+              <w:instrText xml:space="preserve"> PAGEREF _Toc166669025 \h </w:instrText>
             </w:r>
             <w:r>
               <w:rPr>
@@ -1014,7 +1018,7 @@
               <w:lang w:eastAsia="en-GB"/>
             </w:rPr>
           </w:pPr>
-          <w:hyperlink w:anchor="_Toc165560624" w:history="1">
+          <w:hyperlink w:anchor="_Toc166669026" w:history="1">
             <w:r>
               <w:rPr>
                 <w:rStyle w:val="Hyperlink"/>
@@ -1041,7 +1045,7 @@
                 <w:noProof/>
                 <w:webHidden/>
               </w:rPr>
-              <w:instrText xml:space="preserve"> PAGEREF _Toc165560624 \h </w:instrText>
+              <w:instrText xml:space="preserve"> PAGEREF _Toc166669026 \h </w:instrText>
             </w:r>
             <w:r>
               <w:rPr>
@@ -1088,7 +1092,7 @@
               <w:lang w:eastAsia="en-GB"/>
             </w:rPr>
           </w:pPr>
-          <w:hyperlink w:anchor="_Toc165560625" w:history="1">
+          <w:hyperlink w:anchor="_Toc166669027" w:history="1">
             <w:r>
               <w:rPr>
                 <w:rStyle w:val="Hyperlink"/>
@@ -1115,7 +1119,7 @@
                 <w:noProof/>
                 <w:webHidden/>
               </w:rPr>
-              <w:instrText xml:space="preserve"> PAGEREF _Toc165560625 \h </w:instrText>
+              <w:instrText xml:space="preserve"> PAGEREF _Toc166669027 \h </w:instrText>
             </w:r>
             <w:r>
               <w:rPr>
@@ -1162,7 +1166,7 @@
               <w:lang w:eastAsia="en-GB"/>
             </w:rPr>
           </w:pPr>
-          <w:hyperlink w:anchor="_Toc165560626" w:history="1">
+          <w:hyperlink w:anchor="_Toc166669028" w:history="1">
             <w:r>
               <w:rPr>
                 <w:rStyle w:val="Hyperlink"/>
@@ -1189,7 +1193,7 @@
                 <w:noProof/>
                 <w:webHidden/>
               </w:rPr>
-              <w:instrText xml:space="preserve"> PAGEREF _Toc165560626 \h </w:instrText>
+              <w:instrText xml:space="preserve"> PAGEREF _Toc166669028 \h </w:instrText>
             </w:r>
             <w:r>
               <w:rPr>
@@ -1236,7 +1240,7 @@
               <w:lang w:eastAsia="en-GB"/>
             </w:rPr>
           </w:pPr>
-          <w:hyperlink w:anchor="_Toc165560627" w:history="1">
+          <w:hyperlink w:anchor="_Toc166669029" w:history="1">
             <w:r>
               <w:rPr>
                 <w:rStyle w:val="Hyperlink"/>
@@ -1263,7 +1267,7 @@
                 <w:noProof/>
                 <w:webHidden/>
               </w:rPr>
-              <w:instrText xml:space="preserve"> PAGEREF _Toc165560627 \h </w:instrText>
+              <w:instrText xml:space="preserve"> PAGEREF _Toc166669029 \h </w:instrText>
             </w:r>
             <w:r>
               <w:rPr>
@@ -1283,7 +1287,7 @@
                 <w:noProof/>
                 <w:webHidden/>
               </w:rPr>
-              <w:t>4</w:t>
+              <w:t>7</w:t>
             </w:r>
             <w:r>
               <w:rPr>
@@ -1310,7 +1314,7 @@
               <w:lang w:eastAsia="en-GB"/>
             </w:rPr>
           </w:pPr>
-          <w:hyperlink w:anchor="_Toc165560628" w:history="1">
+          <w:hyperlink w:anchor="_Toc166669030" w:history="1">
             <w:r>
               <w:rPr>
                 <w:rStyle w:val="Hyperlink"/>
@@ -1337,7 +1341,7 @@
                 <w:noProof/>
                 <w:webHidden/>
               </w:rPr>
-              <w:instrText xml:space="preserve"> PAGEREF _Toc165560628 \h </w:instrText>
+              <w:instrText xml:space="preserve"> PAGEREF _Toc166669030 \h </w:instrText>
             </w:r>
             <w:r>
               <w:rPr>
@@ -1357,7 +1361,7 @@
                 <w:noProof/>
                 <w:webHidden/>
               </w:rPr>
-              <w:t>4</w:t>
+              <w:t>7</w:t>
             </w:r>
             <w:r>
               <w:rPr>
@@ -1384,7 +1388,7 @@
               <w:lang w:eastAsia="en-GB"/>
             </w:rPr>
           </w:pPr>
-          <w:hyperlink w:anchor="_Toc165560629" w:history="1">
+          <w:hyperlink w:anchor="_Toc166669031" w:history="1">
             <w:r>
               <w:rPr>
                 <w:rStyle w:val="Hyperlink"/>
@@ -1411,7 +1415,7 @@
                 <w:noProof/>
                 <w:webHidden/>
               </w:rPr>
-              <w:instrText xml:space="preserve"> PAGEREF _Toc165560629 \h </w:instrText>
+              <w:instrText xml:space="preserve"> PAGEREF _Toc166669031 \h </w:instrText>
             </w:r>
             <w:r>
               <w:rPr>
@@ -1431,7 +1435,7 @@
                 <w:noProof/>
                 <w:webHidden/>
               </w:rPr>
-              <w:t>4</w:t>
+              <w:t>7</w:t>
             </w:r>
             <w:r>
               <w:rPr>
@@ -1458,7 +1462,7 @@
               <w:lang w:eastAsia="en-GB"/>
             </w:rPr>
           </w:pPr>
-          <w:hyperlink w:anchor="_Toc165560630" w:history="1">
+          <w:hyperlink w:anchor="_Toc166669032" w:history="1">
             <w:r>
               <w:rPr>
                 <w:rStyle w:val="Hyperlink"/>
@@ -1485,7 +1489,7 @@
                 <w:noProof/>
                 <w:webHidden/>
               </w:rPr>
-              <w:instrText xml:space="preserve"> PAGEREF _Toc165560630 \h </w:instrText>
+              <w:instrText xml:space="preserve"> PAGEREF _Toc166669032 \h </w:instrText>
             </w:r>
             <w:r>
               <w:rPr>
@@ -1505,7 +1509,7 @@
                 <w:noProof/>
                 <w:webHidden/>
               </w:rPr>
-              <w:t>4</w:t>
+              <w:t>7</w:t>
             </w:r>
             <w:r>
               <w:rPr>
@@ -1532,7 +1536,7 @@
               <w:lang w:eastAsia="en-GB"/>
             </w:rPr>
           </w:pPr>
-          <w:hyperlink w:anchor="_Toc165560631" w:history="1">
+          <w:hyperlink w:anchor="_Toc166669033" w:history="1">
             <w:r>
               <w:rPr>
                 <w:rStyle w:val="Hyperlink"/>
@@ -1559,7 +1563,7 @@
                 <w:noProof/>
                 <w:webHidden/>
               </w:rPr>
-              <w:instrText xml:space="preserve"> PAGEREF _Toc165560631 \h </w:instrText>
+              <w:instrText xml:space="preserve"> PAGEREF _Toc166669033 \h </w:instrText>
             </w:r>
             <w:r>
               <w:rPr>
@@ -1579,7 +1583,7 @@
                 <w:noProof/>
                 <w:webHidden/>
               </w:rPr>
-              <w:t>4</w:t>
+              <w:t>7</w:t>
             </w:r>
             <w:r>
               <w:rPr>
@@ -1606,7 +1610,7 @@
               <w:lang w:eastAsia="en-GB"/>
             </w:rPr>
           </w:pPr>
-          <w:hyperlink w:anchor="_Toc165560632" w:history="1">
+          <w:hyperlink w:anchor="_Toc166669034" w:history="1">
             <w:r>
               <w:rPr>
                 <w:rStyle w:val="Hyperlink"/>
@@ -1633,7 +1637,7 @@
                 <w:noProof/>
                 <w:webHidden/>
               </w:rPr>
-              <w:instrText xml:space="preserve"> PAGEREF _Toc165560632 \h </w:instrText>
+              <w:instrText xml:space="preserve"> PAGEREF _Toc166669034 \h </w:instrText>
             </w:r>
             <w:r>
               <w:rPr>
@@ -1653,7 +1657,7 @@
                 <w:noProof/>
                 <w:webHidden/>
               </w:rPr>
-              <w:t>4</w:t>
+              <w:t>7</w:t>
             </w:r>
             <w:r>
               <w:rPr>
@@ -1680,7 +1684,7 @@
               <w:lang w:eastAsia="en-GB"/>
             </w:rPr>
           </w:pPr>
-          <w:hyperlink w:anchor="_Toc165560633" w:history="1">
+          <w:hyperlink w:anchor="_Toc166669035" w:history="1">
             <w:r>
               <w:rPr>
                 <w:rStyle w:val="Hyperlink"/>
@@ -1707,7 +1711,7 @@
                 <w:noProof/>
                 <w:webHidden/>
               </w:rPr>
-              <w:instrText xml:space="preserve"> PAGEREF _Toc165560633 \h </w:instrText>
+              <w:instrText xml:space="preserve"> PAGEREF _Toc166669035 \h </w:instrText>
             </w:r>
             <w:r>
               <w:rPr>
@@ -1727,7 +1731,7 @@
                 <w:noProof/>
                 <w:webHidden/>
               </w:rPr>
-              <w:t>4</w:t>
+              <w:t>7</w:t>
             </w:r>
             <w:r>
               <w:rPr>
@@ -1754,7 +1758,7 @@
               <w:lang w:eastAsia="en-GB"/>
             </w:rPr>
           </w:pPr>
-          <w:hyperlink w:anchor="_Toc165560634" w:history="1">
+          <w:hyperlink w:anchor="_Toc166669036" w:history="1">
             <w:r>
               <w:rPr>
                 <w:rStyle w:val="Hyperlink"/>
@@ -1781,7 +1785,7 @@
                 <w:noProof/>
                 <w:webHidden/>
               </w:rPr>
-              <w:instrText xml:space="preserve"> PAGEREF _Toc165560634 \h </w:instrText>
+              <w:instrText xml:space="preserve"> PAGEREF _Toc166669036 \h </w:instrText>
             </w:r>
             <w:r>
               <w:rPr>
@@ -1801,7 +1805,7 @@
                 <w:noProof/>
                 <w:webHidden/>
               </w:rPr>
-              <w:t>4</w:t>
+              <w:t>7</w:t>
             </w:r>
             <w:r>
               <w:rPr>
@@ -1828,7 +1832,7 @@
               <w:lang w:eastAsia="en-GB"/>
             </w:rPr>
           </w:pPr>
-          <w:hyperlink w:anchor="_Toc165560635" w:history="1">
+          <w:hyperlink w:anchor="_Toc166669037" w:history="1">
             <w:r>
               <w:rPr>
                 <w:rStyle w:val="Hyperlink"/>
@@ -1855,7 +1859,7 @@
                 <w:noProof/>
                 <w:webHidden/>
               </w:rPr>
-              <w:instrText xml:space="preserve"> PAGEREF _Toc165560635 \h </w:instrText>
+              <w:instrText xml:space="preserve"> PAGEREF _Toc166669037 \h </w:instrText>
             </w:r>
             <w:r>
               <w:rPr>
@@ -1875,7 +1879,7 @@
                 <w:noProof/>
                 <w:webHidden/>
               </w:rPr>
-              <w:t>4</w:t>
+              <w:t>7</w:t>
             </w:r>
             <w:r>
               <w:rPr>
@@ -1902,7 +1906,7 @@
               <w:lang w:eastAsia="en-GB"/>
             </w:rPr>
           </w:pPr>
-          <w:hyperlink w:anchor="_Toc165560636" w:history="1">
+          <w:hyperlink w:anchor="_Toc166669038" w:history="1">
             <w:r>
               <w:rPr>
                 <w:rStyle w:val="Hyperlink"/>
@@ -1929,7 +1933,7 @@
                 <w:noProof/>
                 <w:webHidden/>
               </w:rPr>
-              <w:instrText xml:space="preserve"> PAGEREF _Toc165560636 \h </w:instrText>
+              <w:instrText xml:space="preserve"> PAGEREF _Toc166669038 \h </w:instrText>
             </w:r>
             <w:r>
               <w:rPr>
@@ -1949,7 +1953,7 @@
                 <w:noProof/>
                 <w:webHidden/>
               </w:rPr>
-              <w:t>4</w:t>
+              <w:t>7</w:t>
             </w:r>
             <w:r>
               <w:rPr>
@@ -1976,7 +1980,7 @@
       <w:pPr>
         <w:pStyle w:val="Heading1"/>
       </w:pPr>
-      <w:bookmarkStart w:id="0" w:name="_Toc165560620"/>
+      <w:bookmarkStart w:id="0" w:name="_Toc166669022"/>
       <w:r>
         <w:t>Introduction</w:t>
       </w:r>
@@ -2002,7 +2006,7 @@
       <w:pPr>
         <w:pStyle w:val="Heading1"/>
       </w:pPr>
-      <w:bookmarkStart w:id="1" w:name="_Toc165560621"/>
+      <w:bookmarkStart w:id="1" w:name="_Toc166669023"/>
       <w:r>
         <w:lastRenderedPageBreak/>
         <w:t>System Requirements</w:t>
@@ -2013,7 +2017,7 @@
       <w:pPr>
         <w:pStyle w:val="Heading2"/>
       </w:pPr>
-      <w:bookmarkStart w:id="2" w:name="_Toc165560622"/>
+      <w:bookmarkStart w:id="2" w:name="_Toc166669024"/>
       <w:r>
         <w:t>Hardware</w:t>
       </w:r>
@@ -2023,7 +2027,7 @@
       <w:pPr>
         <w:pStyle w:val="Heading3"/>
       </w:pPr>
-      <w:bookmarkStart w:id="3" w:name="_Toc165560623"/>
+      <w:bookmarkStart w:id="3" w:name="_Toc166669025"/>
       <w:r>
         <w:t>Minimum Specs</w:t>
       </w:r>
@@ -2085,7 +2089,7 @@
       <w:pPr>
         <w:pStyle w:val="Heading3"/>
       </w:pPr>
-      <w:bookmarkStart w:id="4" w:name="_Toc165560624"/>
+      <w:bookmarkStart w:id="4" w:name="_Toc166669026"/>
       <w:r>
         <w:t>Recommended Specs</w:t>
       </w:r>
@@ -2138,7 +2142,7 @@
       <w:pPr>
         <w:pStyle w:val="Heading2"/>
       </w:pPr>
-      <w:bookmarkStart w:id="5" w:name="_Toc165560625"/>
+      <w:bookmarkStart w:id="5" w:name="_Toc166669027"/>
       <w:r>
         <w:t>Software</w:t>
       </w:r>
@@ -2156,6 +2160,9 @@
         <w:t>.NET 8 Runtime installed and working</w:t>
       </w:r>
       <w:r>
+        <w:t>.</w:t>
+      </w:r>
+      <w:r>
         <w:rPr>
           <w:rStyle w:val="FootnoteReference"/>
         </w:rPr>
@@ -2173,30 +2180,38 @@
       <w:r>
         <w:t>A fully working edition of Windows 11.</w:t>
       </w:r>
+      <w:r>
+        <w:rPr>
+          <w:rStyle w:val="FootnoteReference"/>
+        </w:rPr>
+        <w:footnoteReference w:id="2"/>
+      </w:r>
     </w:p>
     <w:p>
       <w:pPr>
-        <w:pStyle w:val="ListParagraph"/>
-        <w:numPr>
-          <w:ilvl w:val="1"/>
-          <w:numId w:val="2"/>
-        </w:numPr>
-      </w:pPr>
-      <w:r>
-        <w:t>Windows 10 can be used but is not covered in this guide. This will affect your experience with unzipping the file.</w:t>
-      </w:r>
+        <w:ind w:left="1080"/>
+      </w:pPr>
     </w:p>
     <w:p>
       <w:pPr>
-        <w:ind w:left="1080"/>
-      </w:pPr>
+        <w:rPr>
+          <w:rFonts w:asciiTheme="majorHAnsi" w:eastAsiaTheme="majorEastAsia" w:hAnsiTheme="majorHAnsi" w:cstheme="majorBidi"/>
+          <w:color w:val="0F4761" w:themeColor="accent1" w:themeShade="BF"/>
+          <w:sz w:val="40"/>
+          <w:szCs w:val="40"/>
+        </w:rPr>
+      </w:pPr>
+      <w:r>
+        <w:br w:type="page"/>
+      </w:r>
     </w:p>
     <w:p>
       <w:pPr>
         <w:pStyle w:val="Heading1"/>
       </w:pPr>
-      <w:bookmarkStart w:id="6" w:name="_Toc165560626"/>
-      <w:r>
+      <w:bookmarkStart w:id="6" w:name="_Toc166669028"/>
+      <w:r>
+        <w:lastRenderedPageBreak/>
         <w:t>Installation Guide</w:t>
       </w:r>
       <w:bookmarkEnd w:id="6"/>
@@ -2239,6 +2254,83 @@
         </w:numPr>
       </w:pPr>
       <w:r>
+        <w:rPr>
+          <w:noProof/>
+        </w:rPr>
+        <mc:AlternateContent>
+          <mc:Choice Requires="wps">
+            <w:drawing>
+              <wp:anchor distT="0" distB="0" distL="114300" distR="114300" simplePos="0" relativeHeight="251666432" behindDoc="0" locked="0" layoutInCell="1" allowOverlap="1" wp14:anchorId="0A0F1322" wp14:editId="6FD0D20C">
+                <wp:simplePos x="0" y="0"/>
+                <wp:positionH relativeFrom="column">
+                  <wp:posOffset>1387273</wp:posOffset>
+                </wp:positionH>
+                <wp:positionV relativeFrom="paragraph">
+                  <wp:posOffset>1433925</wp:posOffset>
+                </wp:positionV>
+                <wp:extent cx="3651656" cy="165100"/>
+                <wp:effectExtent l="25400" t="25400" r="31750" b="25400"/>
+                <wp:wrapNone/>
+                <wp:docPr id="1623225841" name="Rectangle 2"/>
+                <wp:cNvGraphicFramePr/>
+                <a:graphic xmlns:a="http://schemas.openxmlformats.org/drawingml/2006/main">
+                  <a:graphicData uri="http://schemas.microsoft.com/office/word/2010/wordprocessingShape">
+                    <wps:wsp>
+                      <wps:cNvSpPr/>
+                      <wps:spPr>
+                        <a:xfrm>
+                          <a:off x="0" y="0"/>
+                          <a:ext cx="3651656" cy="165100"/>
+                        </a:xfrm>
+                        <a:prstGeom prst="rect">
+                          <a:avLst/>
+                        </a:prstGeom>
+                        <a:noFill/>
+                        <a:ln w="44450">
+                          <a:solidFill>
+                            <a:schemeClr val="accent2"/>
+                          </a:solidFill>
+                        </a:ln>
+                      </wps:spPr>
+                      <wps:style>
+                        <a:lnRef idx="2">
+                          <a:schemeClr val="accent1">
+                            <a:shade val="15000"/>
+                          </a:schemeClr>
+                        </a:lnRef>
+                        <a:fillRef idx="1">
+                          <a:schemeClr val="accent1"/>
+                        </a:fillRef>
+                        <a:effectRef idx="0">
+                          <a:schemeClr val="accent1"/>
+                        </a:effectRef>
+                        <a:fontRef idx="minor">
+                          <a:schemeClr val="lt1"/>
+                        </a:fontRef>
+                      </wps:style>
+                      <wps:bodyPr rot="0" spcFirstLastPara="0" vertOverflow="overflow" horzOverflow="overflow" vert="horz" wrap="square" lIns="91440" tIns="45720" rIns="91440" bIns="45720" numCol="1" spcCol="0" rtlCol="0" fromWordArt="0" anchor="ctr" anchorCtr="0" forceAA="0" compatLnSpc="1">
+                        <a:prstTxWarp prst="textNoShape">
+                          <a:avLst/>
+                        </a:prstTxWarp>
+                        <a:noAutofit/>
+                      </wps:bodyPr>
+                    </wps:wsp>
+                  </a:graphicData>
+                </a:graphic>
+                <wp14:sizeRelH relativeFrom="margin">
+                  <wp14:pctWidth>0</wp14:pctWidth>
+                </wp14:sizeRelH>
+              </wp:anchor>
+            </w:drawing>
+          </mc:Choice>
+          <mc:Fallback>
+            <w:pict>
+              <v:rect w14:anchorId="171C98D2" id="Rectangle 2" o:spid="_x0000_s1026" style="position:absolute;margin-left:109.25pt;margin-top:112.9pt;width:287.55pt;height:13pt;z-index:251666432;visibility:visible;mso-wrap-style:square;mso-width-percent:0;mso-wrap-distance-left:9pt;mso-wrap-distance-top:0;mso-wrap-distance-right:9pt;mso-wrap-distance-bottom:0;mso-position-horizontal:absolute;mso-position-horizontal-relative:text;mso-position-vertical:absolute;mso-position-vertical-relative:text;mso-width-percent:0;mso-width-relative:margin;v-text-anchor:middle" o:gfxdata="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" filled="f" strokecolor="#e97132 [3205]" strokeweight="3.5pt"/>
+            </w:pict>
+          </mc:Fallback>
+        </mc:AlternateContent>
+      </w:r>
+      <w:r>
         <w:t xml:space="preserve">Locate where this file has downloaded to. It will most likely be in the </w:t>
       </w:r>
       <w:r>
@@ -2251,6 +2343,55 @@
       <w:r>
         <w:t>folder.</w:t>
       </w:r>
+      <w:r>
+        <w:rPr>
+          <w:noProof/>
+        </w:rPr>
+        <w:drawing>
+          <wp:inline distT="0" distB="0" distL="0" distR="0" wp14:anchorId="2BA5A13E" wp14:editId="7EB51C16">
+            <wp:extent cx="5177982" cy="3375498"/>
+            <wp:effectExtent l="0" t="0" r="3810" b="3175"/>
+            <wp:docPr id="130659090" name="Picture 1"/>
+            <wp:cNvGraphicFramePr>
+              <a:graphicFrameLocks xmlns:a="http://schemas.openxmlformats.org/drawingml/2006/main" noChangeAspect="1"/>
+            </wp:cNvGraphicFramePr>
+            <a:graphic xmlns:a="http://schemas.openxmlformats.org/drawingml/2006/main">
+              <a:graphicData uri="http://schemas.openxmlformats.org/drawingml/2006/picture">
+                <pic:pic xmlns:pic="http://schemas.openxmlformats.org/drawingml/2006/picture">
+                  <pic:nvPicPr>
+                    <pic:cNvPr id="130659090" name="Picture 130659090"/>
+                    <pic:cNvPicPr/>
+                  </pic:nvPicPr>
+                  <pic:blipFill>
+                    <a:blip r:embed="rId9" cstate="print">
+                      <a:extLst>
+                        <a:ext uri="{28A0092B-C50C-407E-A947-70E740481C1C}">
+                          <a14:useLocalDpi xmlns:a14="http://schemas.microsoft.com/office/drawing/2010/main" val="0"/>
+                        </a:ext>
+                      </a:extLst>
+                    </a:blip>
+                    <a:stretch>
+                      <a:fillRect/>
+                    </a:stretch>
+                  </pic:blipFill>
+                  <pic:spPr>
+                    <a:xfrm>
+                      <a:off x="0" y="0"/>
+                      <a:ext cx="5201276" cy="3390683"/>
+                    </a:xfrm>
+                    <a:prstGeom prst="rect">
+                      <a:avLst/>
+                    </a:prstGeom>
+                  </pic:spPr>
+                </pic:pic>
+              </a:graphicData>
+            </a:graphic>
+          </wp:inline>
+        </w:drawing>
+      </w:r>
+      <w:r>
+        <w:br/>
+      </w:r>
     </w:p>
     <w:p>
       <w:pPr>
@@ -2261,10 +2402,163 @@
         </w:numPr>
       </w:pPr>
       <w:r>
-        <w:t>Select the folder</w:t>
-      </w:r>
-      <w:r>
-        <w:t>.</w:t>
+        <w:rPr>
+          <w:noProof/>
+        </w:rPr>
+        <mc:AlternateContent>
+          <mc:Choice Requires="wps">
+            <w:drawing>
+              <wp:anchor distT="0" distB="0" distL="114300" distR="114300" simplePos="0" relativeHeight="251668480" behindDoc="0" locked="0" layoutInCell="1" allowOverlap="1" wp14:anchorId="48E4BC7E" wp14:editId="6796CC4C">
+                <wp:simplePos x="0" y="0"/>
+                <wp:positionH relativeFrom="column">
+                  <wp:posOffset>3527114</wp:posOffset>
+                </wp:positionH>
+                <wp:positionV relativeFrom="paragraph">
+                  <wp:posOffset>888648</wp:posOffset>
+                </wp:positionV>
+                <wp:extent cx="626353" cy="178881"/>
+                <wp:effectExtent l="25400" t="25400" r="21590" b="24765"/>
+                <wp:wrapNone/>
+                <wp:docPr id="543577273" name="Rectangle 2"/>
+                <wp:cNvGraphicFramePr/>
+                <a:graphic xmlns:a="http://schemas.openxmlformats.org/drawingml/2006/main">
+                  <a:graphicData uri="http://schemas.microsoft.com/office/word/2010/wordprocessingShape">
+                    <wps:wsp>
+                      <wps:cNvSpPr/>
+                      <wps:spPr>
+                        <a:xfrm>
+                          <a:off x="0" y="0"/>
+                          <a:ext cx="626353" cy="178881"/>
+                        </a:xfrm>
+                        <a:prstGeom prst="rect">
+                          <a:avLst/>
+                        </a:prstGeom>
+                        <a:noFill/>
+                        <a:ln w="44450">
+                          <a:solidFill>
+                            <a:schemeClr val="accent2"/>
+                          </a:solidFill>
+                        </a:ln>
+                      </wps:spPr>
+                      <wps:style>
+                        <a:lnRef idx="2">
+                          <a:schemeClr val="accent1">
+                            <a:shade val="15000"/>
+                          </a:schemeClr>
+                        </a:lnRef>
+                        <a:fillRef idx="1">
+                          <a:schemeClr val="accent1"/>
+                        </a:fillRef>
+                        <a:effectRef idx="0">
+                          <a:schemeClr val="accent1"/>
+                        </a:effectRef>
+                        <a:fontRef idx="minor">
+                          <a:schemeClr val="lt1"/>
+                        </a:fontRef>
+                      </wps:style>
+                      <wps:bodyPr rot="0" spcFirstLastPara="0" vertOverflow="overflow" horzOverflow="overflow" vert="horz" wrap="square" lIns="91440" tIns="45720" rIns="91440" bIns="45720" numCol="1" spcCol="0" rtlCol="0" fromWordArt="0" anchor="ctr" anchorCtr="0" forceAA="0" compatLnSpc="1">
+                        <a:prstTxWarp prst="textNoShape">
+                          <a:avLst/>
+                        </a:prstTxWarp>
+                        <a:noAutofit/>
+                      </wps:bodyPr>
+                    </wps:wsp>
+                  </a:graphicData>
+                </a:graphic>
+                <wp14:sizeRelH relativeFrom="margin">
+                  <wp14:pctWidth>0</wp14:pctWidth>
+                </wp14:sizeRelH>
+                <wp14:sizeRelV relativeFrom="margin">
+                  <wp14:pctHeight>0</wp14:pctHeight>
+                </wp14:sizeRelV>
+              </wp:anchor>
+            </w:drawing>
+          </mc:Choice>
+          <mc:Fallback>
+            <w:pict>
+              <v:rect w14:anchorId="1A42B8E9" id="Rectangle 2" o:spid="_x0000_s1026" style="position:absolute;margin-left:277.75pt;margin-top:69.95pt;width:49.3pt;height:14.1pt;z-index:251668480;visibility:visible;mso-wrap-style:square;mso-width-percent:0;mso-height-percent:0;mso-wrap-distance-left:9pt;mso-wrap-distance-top:0;mso-wrap-distance-right:9pt;mso-wrap-distance-bottom:0;mso-position-horizontal:absolute;mso-position-horizontal-relative:text;mso-position-vertical:absolute;mso-position-vertical-relative:text;mso-width-percent:0;mso-height-percent:0;mso-width-relative:margin;mso-height-relative:margin;v-text-anchor:middle" o:gfxdata="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" filled="f" strokecolor="#e97132 [3205]" strokeweight="3.5pt"/>
+            </w:pict>
+          </mc:Fallback>
+        </mc:AlternateContent>
+      </w:r>
+      <w:r>
+        <w:t xml:space="preserve">Click on the Folder. </w:t>
+      </w:r>
+      <w:r>
+        <w:t xml:space="preserve">You will now see a new option in the menu bar labelled </w:t>
+      </w:r>
+      <w:r>
+        <w:rPr>
+          <w:i/>
+          <w:iCs/>
+        </w:rPr>
+        <w:t xml:space="preserve">Extract All. </w:t>
+      </w:r>
+      <w:r>
+        <w:t>Click this button.</w:t>
+      </w:r>
+      <w:r>
+        <w:rPr>
+          <w:noProof/>
+        </w:rPr>
+        <w:t xml:space="preserve"> </w:t>
+      </w:r>
+      <w:r>
+        <w:rPr>
+          <w:noProof/>
+        </w:rPr>
+        <w:drawing>
+          <wp:inline distT="0" distB="0" distL="0" distR="0" wp14:anchorId="63A8C7BF" wp14:editId="3B8F2CC4">
+            <wp:extent cx="5177790" cy="3380536"/>
+            <wp:effectExtent l="0" t="0" r="3810" b="0"/>
+            <wp:docPr id="103849056" name="Picture 3"/>
+            <wp:cNvGraphicFramePr>
+              <a:graphicFrameLocks xmlns:a="http://schemas.openxmlformats.org/drawingml/2006/main" noChangeAspect="1"/>
+            </wp:cNvGraphicFramePr>
+            <a:graphic xmlns:a="http://schemas.openxmlformats.org/drawingml/2006/main">
+              <a:graphicData uri="http://schemas.openxmlformats.org/drawingml/2006/picture">
+                <pic:pic xmlns:pic="http://schemas.openxmlformats.org/drawingml/2006/picture">
+                  <pic:nvPicPr>
+                    <pic:cNvPr id="103849056" name="Picture 103849056"/>
+                    <pic:cNvPicPr/>
+                  </pic:nvPicPr>
+                  <pic:blipFill>
+                    <a:blip r:embed="rId10" cstate="print">
+                      <a:extLst>
+                        <a:ext uri="{28A0092B-C50C-407E-A947-70E740481C1C}">
+                          <a14:useLocalDpi xmlns:a14="http://schemas.microsoft.com/office/drawing/2010/main" val="0"/>
+                        </a:ext>
+                      </a:extLst>
+                    </a:blip>
+                    <a:stretch>
+                      <a:fillRect/>
+                    </a:stretch>
+                  </pic:blipFill>
+                  <pic:spPr>
+                    <a:xfrm>
+                      <a:off x="0" y="0"/>
+                      <a:ext cx="5199319" cy="3394592"/>
+                    </a:xfrm>
+                    <a:prstGeom prst="rect">
+                      <a:avLst/>
+                    </a:prstGeom>
+                  </pic:spPr>
+                </pic:pic>
+              </a:graphicData>
+            </a:graphic>
+          </wp:inline>
+        </w:drawing>
+      </w:r>
+      <w:r>
+        <w:rPr>
+          <w:noProof/>
+        </w:rPr>
+        <w:br/>
+      </w:r>
+    </w:p>
+    <w:p>
+      <w:r>
+        <w:br w:type="page"/>
       </w:r>
     </w:p>
     <w:p>
@@ -2276,17 +2570,249 @@
         </w:numPr>
       </w:pPr>
       <w:r>
-        <w:t xml:space="preserve">You will now see a new option in the menu bar labelled </w:t>
+        <w:rPr>
+          <w:noProof/>
+        </w:rPr>
+        <w:lastRenderedPageBreak/>
+        <mc:AlternateContent>
+          <mc:Choice Requires="wps">
+            <w:drawing>
+              <wp:anchor distT="0" distB="0" distL="114300" distR="114300" simplePos="0" relativeHeight="251672576" behindDoc="0" locked="0" layoutInCell="1" allowOverlap="1" wp14:anchorId="4BFD5FB1" wp14:editId="5CF8D2A3">
+                <wp:simplePos x="0" y="0"/>
+                <wp:positionH relativeFrom="column">
+                  <wp:posOffset>3624634</wp:posOffset>
+                </wp:positionH>
+                <wp:positionV relativeFrom="paragraph">
+                  <wp:posOffset>3754877</wp:posOffset>
+                </wp:positionV>
+                <wp:extent cx="612653" cy="219156"/>
+                <wp:effectExtent l="25400" t="25400" r="22860" b="22225"/>
+                <wp:wrapNone/>
+                <wp:docPr id="1545776656" name="Rectangle 2"/>
+                <wp:cNvGraphicFramePr/>
+                <a:graphic xmlns:a="http://schemas.openxmlformats.org/drawingml/2006/main">
+                  <a:graphicData uri="http://schemas.microsoft.com/office/word/2010/wordprocessingShape">
+                    <wps:wsp>
+                      <wps:cNvSpPr/>
+                      <wps:spPr>
+                        <a:xfrm>
+                          <a:off x="0" y="0"/>
+                          <a:ext cx="612653" cy="219156"/>
+                        </a:xfrm>
+                        <a:prstGeom prst="rect">
+                          <a:avLst/>
+                        </a:prstGeom>
+                        <a:noFill/>
+                        <a:ln w="44450">
+                          <a:solidFill>
+                            <a:schemeClr val="accent2"/>
+                          </a:solidFill>
+                        </a:ln>
+                      </wps:spPr>
+                      <wps:style>
+                        <a:lnRef idx="2">
+                          <a:schemeClr val="accent1">
+                            <a:shade val="15000"/>
+                          </a:schemeClr>
+                        </a:lnRef>
+                        <a:fillRef idx="1">
+                          <a:schemeClr val="accent1"/>
+                        </a:fillRef>
+                        <a:effectRef idx="0">
+                          <a:schemeClr val="accent1"/>
+                        </a:effectRef>
+                        <a:fontRef idx="minor">
+                          <a:schemeClr val="lt1"/>
+                        </a:fontRef>
+                      </wps:style>
+                      <wps:bodyPr rot="0" spcFirstLastPara="0" vertOverflow="overflow" horzOverflow="overflow" vert="horz" wrap="square" lIns="91440" tIns="45720" rIns="91440" bIns="45720" numCol="1" spcCol="0" rtlCol="0" fromWordArt="0" anchor="ctr" anchorCtr="0" forceAA="0" compatLnSpc="1">
+                        <a:prstTxWarp prst="textNoShape">
+                          <a:avLst/>
+                        </a:prstTxWarp>
+                        <a:noAutofit/>
+                      </wps:bodyPr>
+                    </wps:wsp>
+                  </a:graphicData>
+                </a:graphic>
+                <wp14:sizeRelH relativeFrom="margin">
+                  <wp14:pctWidth>0</wp14:pctWidth>
+                </wp14:sizeRelH>
+                <wp14:sizeRelV relativeFrom="margin">
+                  <wp14:pctHeight>0</wp14:pctHeight>
+                </wp14:sizeRelV>
+              </wp:anchor>
+            </w:drawing>
+          </mc:Choice>
+          <mc:Fallback>
+            <w:pict>
+              <v:rect w14:anchorId="629590E0" id="Rectangle 2" o:spid="_x0000_s1026" style="position:absolute;margin-left:285.4pt;margin-top:295.65pt;width:48.25pt;height:17.25pt;z-index:251672576;visibility:visible;mso-wrap-style:square;mso-width-percent:0;mso-height-percent:0;mso-wrap-distance-left:9pt;mso-wrap-distance-top:0;mso-wrap-distance-right:9pt;mso-wrap-distance-bottom:0;mso-position-horizontal:absolute;mso-position-horizontal-relative:text;mso-position-vertical:absolute;mso-position-vertical-relative:text;mso-width-percent:0;mso-height-percent:0;mso-width-relative:margin;mso-height-relative:margin;v-text-anchor:middle" o:gfxdata="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" filled="f" strokecolor="#e97132 [3205]" strokeweight="3.5pt"/>
+            </w:pict>
+          </mc:Fallback>
+        </mc:AlternateContent>
+      </w:r>
+      <w:r>
+        <w:rPr>
+          <w:noProof/>
+        </w:rPr>
+        <mc:AlternateContent>
+          <mc:Choice Requires="wps">
+            <w:drawing>
+              <wp:anchor distT="0" distB="0" distL="114300" distR="114300" simplePos="0" relativeHeight="251670528" behindDoc="0" locked="0" layoutInCell="1" allowOverlap="1" wp14:anchorId="72A582CA" wp14:editId="15DD23AF">
+                <wp:simplePos x="0" y="0"/>
+                <wp:positionH relativeFrom="column">
+                  <wp:posOffset>725791</wp:posOffset>
+                </wp:positionH>
+                <wp:positionV relativeFrom="paragraph">
+                  <wp:posOffset>1834745</wp:posOffset>
+                </wp:positionV>
+                <wp:extent cx="1735307" cy="237246"/>
+                <wp:effectExtent l="25400" t="25400" r="30480" b="29845"/>
+                <wp:wrapNone/>
+                <wp:docPr id="1524305953" name="Rectangle 2"/>
+                <wp:cNvGraphicFramePr/>
+                <a:graphic xmlns:a="http://schemas.openxmlformats.org/drawingml/2006/main">
+                  <a:graphicData uri="http://schemas.microsoft.com/office/word/2010/wordprocessingShape">
+                    <wps:wsp>
+                      <wps:cNvSpPr/>
+                      <wps:spPr>
+                        <a:xfrm>
+                          <a:off x="0" y="0"/>
+                          <a:ext cx="1735307" cy="237246"/>
+                        </a:xfrm>
+                        <a:prstGeom prst="rect">
+                          <a:avLst/>
+                        </a:prstGeom>
+                        <a:noFill/>
+                        <a:ln w="44450">
+                          <a:solidFill>
+                            <a:schemeClr val="accent2"/>
+                          </a:solidFill>
+                        </a:ln>
+                      </wps:spPr>
+                      <wps:style>
+                        <a:lnRef idx="2">
+                          <a:schemeClr val="accent1">
+                            <a:shade val="15000"/>
+                          </a:schemeClr>
+                        </a:lnRef>
+                        <a:fillRef idx="1">
+                          <a:schemeClr val="accent1"/>
+                        </a:fillRef>
+                        <a:effectRef idx="0">
+                          <a:schemeClr val="accent1"/>
+                        </a:effectRef>
+                        <a:fontRef idx="minor">
+                          <a:schemeClr val="lt1"/>
+                        </a:fontRef>
+                      </wps:style>
+                      <wps:bodyPr rot="0" spcFirstLastPara="0" vertOverflow="overflow" horzOverflow="overflow" vert="horz" wrap="square" lIns="91440" tIns="45720" rIns="91440" bIns="45720" numCol="1" spcCol="0" rtlCol="0" fromWordArt="0" anchor="ctr" anchorCtr="0" forceAA="0" compatLnSpc="1">
+                        <a:prstTxWarp prst="textNoShape">
+                          <a:avLst/>
+                        </a:prstTxWarp>
+                        <a:noAutofit/>
+                      </wps:bodyPr>
+                    </wps:wsp>
+                  </a:graphicData>
+                </a:graphic>
+                <wp14:sizeRelH relativeFrom="margin">
+                  <wp14:pctWidth>0</wp14:pctWidth>
+                </wp14:sizeRelH>
+                <wp14:sizeRelV relativeFrom="margin">
+                  <wp14:pctHeight>0</wp14:pctHeight>
+                </wp14:sizeRelV>
+              </wp:anchor>
+            </w:drawing>
+          </mc:Choice>
+          <mc:Fallback>
+            <w:pict>
+              <v:rect w14:anchorId="225BD7F0" id="Rectangle 2" o:spid="_x0000_s1026" style="position:absolute;margin-left:57.15pt;margin-top:144.45pt;width:136.65pt;height:18.7pt;z-index:251670528;visibility:visible;mso-wrap-style:square;mso-width-percent:0;mso-height-percent:0;mso-wrap-distance-left:9pt;mso-wrap-distance-top:0;mso-wrap-distance-right:9pt;mso-wrap-distance-bottom:0;mso-position-horizontal:absolute;mso-position-horizontal-relative:text;mso-position-vertical:absolute;mso-position-vertical-relative:text;mso-width-percent:0;mso-height-percent:0;mso-width-relative:margin;mso-height-relative:margin;v-text-anchor:middle" o:gfxdata="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" filled="f" strokecolor="#e97132 [3205]" strokeweight="3.5pt"/>
+            </w:pict>
+          </mc:Fallback>
+        </mc:AlternateContent>
+      </w:r>
+      <w:r>
+        <w:t xml:space="preserve">A prompt will ask where to save the extracted files. Make sure </w:t>
       </w:r>
       <w:r>
         <w:rPr>
           <w:i/>
           <w:iCs/>
         </w:rPr>
-        <w:t xml:space="preserve">Extract All. </w:t>
-      </w:r>
-      <w:r>
-        <w:t>Click this button.</w:t>
+        <w:t xml:space="preserve">Show extracted files when complete </w:t>
+      </w:r>
+      <w:r>
+        <w:t>is selected.</w:t>
+      </w:r>
+      <w:r>
+        <w:t xml:space="preserve"> Click </w:t>
+      </w:r>
+      <w:r>
+        <w:rPr>
+          <w:i/>
+          <w:iCs/>
+        </w:rPr>
+        <w:t>Extract</w:t>
+      </w:r>
+      <w:r>
+        <w:t>.</w:t>
+      </w:r>
+      <w:r>
+        <w:rPr>
+          <w:noProof/>
+        </w:rPr>
+        <w:t xml:space="preserve"> </w:t>
+      </w:r>
+      <w:r>
+        <w:rPr>
+          <w:noProof/>
+        </w:rPr>
+        <w:drawing>
+          <wp:inline distT="0" distB="0" distL="0" distR="0" wp14:anchorId="015218D0" wp14:editId="12EA24B7">
+            <wp:extent cx="4445540" cy="3658483"/>
+            <wp:effectExtent l="0" t="0" r="0" b="0"/>
+            <wp:docPr id="155140979" name="Picture 4"/>
+            <wp:cNvGraphicFramePr>
+              <a:graphicFrameLocks xmlns:a="http://schemas.openxmlformats.org/drawingml/2006/main" noChangeAspect="1"/>
+            </wp:cNvGraphicFramePr>
+            <a:graphic xmlns:a="http://schemas.openxmlformats.org/drawingml/2006/main">
+              <a:graphicData uri="http://schemas.openxmlformats.org/drawingml/2006/picture">
+                <pic:pic xmlns:pic="http://schemas.openxmlformats.org/drawingml/2006/picture">
+                  <pic:nvPicPr>
+                    <pic:cNvPr id="155140979" name="Picture 155140979"/>
+                    <pic:cNvPicPr/>
+                  </pic:nvPicPr>
+                  <pic:blipFill>
+                    <a:blip r:embed="rId11" cstate="print">
+                      <a:extLst>
+                        <a:ext uri="{28A0092B-C50C-407E-A947-70E740481C1C}">
+                          <a14:useLocalDpi xmlns:a14="http://schemas.microsoft.com/office/drawing/2010/main" val="0"/>
+                        </a:ext>
+                      </a:extLst>
+                    </a:blip>
+                    <a:stretch>
+                      <a:fillRect/>
+                    </a:stretch>
+                  </pic:blipFill>
+                  <pic:spPr>
+                    <a:xfrm>
+                      <a:off x="0" y="0"/>
+                      <a:ext cx="4482868" cy="3689202"/>
+                    </a:xfrm>
+                    <a:prstGeom prst="rect">
+                      <a:avLst/>
+                    </a:prstGeom>
+                  </pic:spPr>
+                </pic:pic>
+              </a:graphicData>
+            </a:graphic>
+          </wp:inline>
+        </w:drawing>
+      </w:r>
+      <w:r>
+        <w:rPr>
+          <w:noProof/>
+        </w:rPr>
+        <w:br/>
       </w:r>
     </w:p>
     <w:p>
@@ -2298,17 +2824,56 @@
         </w:numPr>
       </w:pPr>
       <w:r>
-        <w:t xml:space="preserve">A prompt will ask where to save the extracted files. Make sure </w:t>
+        <w:t>A new window will open with the resulting folder</w:t>
+      </w:r>
+      <w:r>
+        <w:t>.</w:t>
       </w:r>
       <w:r>
         <w:rPr>
-          <w:i/>
-          <w:iCs/>
+          <w:noProof/>
         </w:rPr>
-        <w:t xml:space="preserve">Show extracted files when complete </w:t>
-      </w:r>
-      <w:r>
-        <w:t>is selected.</w:t>
+        <w:drawing>
+          <wp:inline distT="0" distB="0" distL="0" distR="0" wp14:anchorId="75F54E8D" wp14:editId="248B668E">
+            <wp:extent cx="4822309" cy="3142034"/>
+            <wp:effectExtent l="0" t="0" r="3810" b="0"/>
+            <wp:docPr id="1904733290" name="Picture 5"/>
+            <wp:cNvGraphicFramePr>
+              <a:graphicFrameLocks xmlns:a="http://schemas.openxmlformats.org/drawingml/2006/main" noChangeAspect="1"/>
+            </wp:cNvGraphicFramePr>
+            <a:graphic xmlns:a="http://schemas.openxmlformats.org/drawingml/2006/main">
+              <a:graphicData uri="http://schemas.openxmlformats.org/drawingml/2006/picture">
+                <pic:pic xmlns:pic="http://schemas.openxmlformats.org/drawingml/2006/picture">
+                  <pic:nvPicPr>
+                    <pic:cNvPr id="1904733290" name="Picture 1904733290"/>
+                    <pic:cNvPicPr/>
+                  </pic:nvPicPr>
+                  <pic:blipFill>
+                    <a:blip r:embed="rId12" cstate="print">
+                      <a:extLst>
+                        <a:ext uri="{28A0092B-C50C-407E-A947-70E740481C1C}">
+                          <a14:useLocalDpi xmlns:a14="http://schemas.microsoft.com/office/drawing/2010/main" val="0"/>
+                        </a:ext>
+                      </a:extLst>
+                    </a:blip>
+                    <a:stretch>
+                      <a:fillRect/>
+                    </a:stretch>
+                  </pic:blipFill>
+                  <pic:spPr>
+                    <a:xfrm>
+                      <a:off x="0" y="0"/>
+                      <a:ext cx="4851805" cy="3161252"/>
+                    </a:xfrm>
+                    <a:prstGeom prst="rect">
+                      <a:avLst/>
+                    </a:prstGeom>
+                  </pic:spPr>
+                </pic:pic>
+              </a:graphicData>
+            </a:graphic>
+          </wp:inline>
+        </w:drawing>
       </w:r>
     </w:p>
     <w:p>
@@ -2320,13 +2885,157 @@
         </w:numPr>
       </w:pPr>
       <w:r>
-        <w:t xml:space="preserve">A new window will open with the resulting </w:t>
-      </w:r>
-      <w:proofErr w:type="gramStart"/>
-      <w:r>
-        <w:t>folder</w:t>
-      </w:r>
-      <w:proofErr w:type="gramEnd"/>
+        <w:rPr>
+          <w:noProof/>
+        </w:rPr>
+        <w:lastRenderedPageBreak/>
+        <mc:AlternateContent>
+          <mc:Choice Requires="wps">
+            <w:drawing>
+              <wp:anchor distT="0" distB="0" distL="114300" distR="114300" simplePos="0" relativeHeight="251674624" behindDoc="0" locked="0" layoutInCell="1" allowOverlap="1" wp14:anchorId="45A07AB9" wp14:editId="2B3F09DD">
+                <wp:simplePos x="0" y="0"/>
+                <wp:positionH relativeFrom="column">
+                  <wp:posOffset>1348362</wp:posOffset>
+                </wp:positionH>
+                <wp:positionV relativeFrom="paragraph">
+                  <wp:posOffset>1192719</wp:posOffset>
+                </wp:positionV>
+                <wp:extent cx="3505740" cy="178881"/>
+                <wp:effectExtent l="25400" t="25400" r="25400" b="24765"/>
+                <wp:wrapNone/>
+                <wp:docPr id="634804237" name="Rectangle 2"/>
+                <wp:cNvGraphicFramePr/>
+                <a:graphic xmlns:a="http://schemas.openxmlformats.org/drawingml/2006/main">
+                  <a:graphicData uri="http://schemas.microsoft.com/office/word/2010/wordprocessingShape">
+                    <wps:wsp>
+                      <wps:cNvSpPr/>
+                      <wps:spPr>
+                        <a:xfrm>
+                          <a:off x="0" y="0"/>
+                          <a:ext cx="3505740" cy="178881"/>
+                        </a:xfrm>
+                        <a:prstGeom prst="rect">
+                          <a:avLst/>
+                        </a:prstGeom>
+                        <a:noFill/>
+                        <a:ln w="44450">
+                          <a:solidFill>
+                            <a:schemeClr val="accent2"/>
+                          </a:solidFill>
+                        </a:ln>
+                      </wps:spPr>
+                      <wps:style>
+                        <a:lnRef idx="2">
+                          <a:schemeClr val="accent1">
+                            <a:shade val="15000"/>
+                          </a:schemeClr>
+                        </a:lnRef>
+                        <a:fillRef idx="1">
+                          <a:schemeClr val="accent1"/>
+                        </a:fillRef>
+                        <a:effectRef idx="0">
+                          <a:schemeClr val="accent1"/>
+                        </a:effectRef>
+                        <a:fontRef idx="minor">
+                          <a:schemeClr val="lt1"/>
+                        </a:fontRef>
+                      </wps:style>
+                      <wps:bodyPr rot="0" spcFirstLastPara="0" vertOverflow="overflow" horzOverflow="overflow" vert="horz" wrap="square" lIns="91440" tIns="45720" rIns="91440" bIns="45720" numCol="1" spcCol="0" rtlCol="0" fromWordArt="0" anchor="ctr" anchorCtr="0" forceAA="0" compatLnSpc="1">
+                        <a:prstTxWarp prst="textNoShape">
+                          <a:avLst/>
+                        </a:prstTxWarp>
+                        <a:noAutofit/>
+                      </wps:bodyPr>
+                    </wps:wsp>
+                  </a:graphicData>
+                </a:graphic>
+                <wp14:sizeRelH relativeFrom="margin">
+                  <wp14:pctWidth>0</wp14:pctWidth>
+                </wp14:sizeRelH>
+                <wp14:sizeRelV relativeFrom="margin">
+                  <wp14:pctHeight>0</wp14:pctHeight>
+                </wp14:sizeRelV>
+              </wp:anchor>
+            </w:drawing>
+          </mc:Choice>
+          <mc:Fallback>
+            <w:pict>
+              <v:rect w14:anchorId="73E8FC73" id="Rectangle 2" o:spid="_x0000_s1026" style="position:absolute;margin-left:106.15pt;margin-top:93.9pt;width:276.05pt;height:14.1pt;z-index:251674624;visibility:visible;mso-wrap-style:square;mso-width-percent:0;mso-height-percent:0;mso-wrap-distance-left:9pt;mso-wrap-distance-top:0;mso-wrap-distance-right:9pt;mso-wrap-distance-bottom:0;mso-position-horizontal:absolute;mso-position-horizontal-relative:text;mso-position-vertical:absolute;mso-position-vertical-relative:text;mso-width-percent:0;mso-height-percent:0;mso-width-relative:margin;mso-height-relative:margin;v-text-anchor:middle" o:gfxdata="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" filled="f" strokecolor="#e97132 [3205]" strokeweight="3.5pt"/>
+            </w:pict>
+          </mc:Fallback>
+        </mc:AlternateContent>
+      </w:r>
+      <w:r>
+        <w:t xml:space="preserve">Double click the folder labelled </w:t>
+      </w:r>
+      <w:r>
+        <w:rPr>
+          <w:i/>
+          <w:iCs/>
+        </w:rPr>
+        <w:t xml:space="preserve">battleship </w:t>
+      </w:r>
+      <w:r>
+        <w:t>to open it.</w:t>
+      </w:r>
+      <w:r>
+        <w:rPr>
+          <w:noProof/>
+        </w:rPr>
+        <w:t xml:space="preserve"> </w:t>
+      </w:r>
+      <w:r>
+        <w:rPr>
+          <w:noProof/>
+        </w:rPr>
+        <w:drawing>
+          <wp:inline distT="0" distB="0" distL="0" distR="0" wp14:anchorId="00876998" wp14:editId="2BDBA666">
+            <wp:extent cx="4990289" cy="3253142"/>
+            <wp:effectExtent l="0" t="0" r="1270" b="0"/>
+            <wp:docPr id="1945892704" name="Picture 6" descr="A screenshot of a computer&#10;&#10;Description automatically generated"/>
+            <wp:cNvGraphicFramePr>
+              <a:graphicFrameLocks xmlns:a="http://schemas.openxmlformats.org/drawingml/2006/main" noChangeAspect="1"/>
+            </wp:cNvGraphicFramePr>
+            <a:graphic xmlns:a="http://schemas.openxmlformats.org/drawingml/2006/main">
+              <a:graphicData uri="http://schemas.openxmlformats.org/drawingml/2006/picture">
+                <pic:pic xmlns:pic="http://schemas.openxmlformats.org/drawingml/2006/picture">
+                  <pic:nvPicPr>
+                    <pic:cNvPr id="1945892704" name="Picture 6" descr="A screenshot of a computer&#10;&#10;Description automatically generated"/>
+                    <pic:cNvPicPr/>
+                  </pic:nvPicPr>
+                  <pic:blipFill>
+                    <a:blip r:embed="rId13" cstate="print">
+                      <a:extLst>
+                        <a:ext uri="{28A0092B-C50C-407E-A947-70E740481C1C}">
+                          <a14:useLocalDpi xmlns:a14="http://schemas.microsoft.com/office/drawing/2010/main" val="0"/>
+                        </a:ext>
+                      </a:extLst>
+                    </a:blip>
+                    <a:stretch>
+                      <a:fillRect/>
+                    </a:stretch>
+                  </pic:blipFill>
+                  <pic:spPr>
+                    <a:xfrm>
+                      <a:off x="0" y="0"/>
+                      <a:ext cx="5023754" cy="3274958"/>
+                    </a:xfrm>
+                    <a:prstGeom prst="rect">
+                      <a:avLst/>
+                    </a:prstGeom>
+                  </pic:spPr>
+                </pic:pic>
+              </a:graphicData>
+            </a:graphic>
+          </wp:inline>
+        </w:drawing>
+      </w:r>
+      <w:r>
+        <w:rPr>
+          <w:noProof/>
+        </w:rPr>
+        <w:br/>
+      </w:r>
     </w:p>
     <w:p>
       <w:pPr>
@@ -2337,6 +3046,86 @@
         </w:numPr>
       </w:pPr>
       <w:r>
+        <w:rPr>
+          <w:noProof/>
+        </w:rPr>
+        <mc:AlternateContent>
+          <mc:Choice Requires="wps">
+            <w:drawing>
+              <wp:anchor distT="0" distB="0" distL="114300" distR="114300" simplePos="0" relativeHeight="251676672" behindDoc="0" locked="0" layoutInCell="1" allowOverlap="1" wp14:anchorId="0A9E9F1E" wp14:editId="60008FE6">
+                <wp:simplePos x="0" y="0"/>
+                <wp:positionH relativeFrom="column">
+                  <wp:posOffset>1377315</wp:posOffset>
+                </wp:positionH>
+                <wp:positionV relativeFrom="paragraph">
+                  <wp:posOffset>1194232</wp:posOffset>
+                </wp:positionV>
+                <wp:extent cx="3505740" cy="178881"/>
+                <wp:effectExtent l="25400" t="25400" r="25400" b="24765"/>
+                <wp:wrapNone/>
+                <wp:docPr id="629228037" name="Rectangle 2"/>
+                <wp:cNvGraphicFramePr/>
+                <a:graphic xmlns:a="http://schemas.openxmlformats.org/drawingml/2006/main">
+                  <a:graphicData uri="http://schemas.microsoft.com/office/word/2010/wordprocessingShape">
+                    <wps:wsp>
+                      <wps:cNvSpPr/>
+                      <wps:spPr>
+                        <a:xfrm>
+                          <a:off x="0" y="0"/>
+                          <a:ext cx="3505740" cy="178881"/>
+                        </a:xfrm>
+                        <a:prstGeom prst="rect">
+                          <a:avLst/>
+                        </a:prstGeom>
+                        <a:noFill/>
+                        <a:ln w="44450">
+                          <a:solidFill>
+                            <a:schemeClr val="accent2"/>
+                          </a:solidFill>
+                        </a:ln>
+                      </wps:spPr>
+                      <wps:style>
+                        <a:lnRef idx="2">
+                          <a:schemeClr val="accent1">
+                            <a:shade val="15000"/>
+                          </a:schemeClr>
+                        </a:lnRef>
+                        <a:fillRef idx="1">
+                          <a:schemeClr val="accent1"/>
+                        </a:fillRef>
+                        <a:effectRef idx="0">
+                          <a:schemeClr val="accent1"/>
+                        </a:effectRef>
+                        <a:fontRef idx="minor">
+                          <a:schemeClr val="lt1"/>
+                        </a:fontRef>
+                      </wps:style>
+                      <wps:bodyPr rot="0" spcFirstLastPara="0" vertOverflow="overflow" horzOverflow="overflow" vert="horz" wrap="square" lIns="91440" tIns="45720" rIns="91440" bIns="45720" numCol="1" spcCol="0" rtlCol="0" fromWordArt="0" anchor="ctr" anchorCtr="0" forceAA="0" compatLnSpc="1">
+                        <a:prstTxWarp prst="textNoShape">
+                          <a:avLst/>
+                        </a:prstTxWarp>
+                        <a:noAutofit/>
+                      </wps:bodyPr>
+                    </wps:wsp>
+                  </a:graphicData>
+                </a:graphic>
+                <wp14:sizeRelH relativeFrom="margin">
+                  <wp14:pctWidth>0</wp14:pctWidth>
+                </wp14:sizeRelH>
+                <wp14:sizeRelV relativeFrom="margin">
+                  <wp14:pctHeight>0</wp14:pctHeight>
+                </wp14:sizeRelV>
+              </wp:anchor>
+            </w:drawing>
+          </mc:Choice>
+          <mc:Fallback>
+            <w:pict>
+              <v:rect w14:anchorId="24D4BF28" id="Rectangle 2" o:spid="_x0000_s1026" style="position:absolute;margin-left:108.45pt;margin-top:94.05pt;width:276.05pt;height:14.1pt;z-index:251676672;visibility:visible;mso-wrap-style:square;mso-width-percent:0;mso-height-percent:0;mso-wrap-distance-left:9pt;mso-wrap-distance-top:0;mso-wrap-distance-right:9pt;mso-wrap-distance-bottom:0;mso-position-horizontal:absolute;mso-position-horizontal-relative:text;mso-position-vertical:absolute;mso-position-vertical-relative:text;mso-width-percent:0;mso-height-percent:0;mso-width-relative:margin;mso-height-relative:margin;v-text-anchor:middle" o:gfxdata="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" filled="f" strokecolor="#e97132 [3205]" strokeweight="3.5pt"/>
+            </w:pict>
+          </mc:Fallback>
+        </mc:AlternateContent>
+      </w:r>
+      <w:r>
         <w:t xml:space="preserve">Double click the folder labelled </w:t>
       </w:r>
       <w:r>
@@ -2344,10 +3133,75 @@
           <w:i/>
           <w:iCs/>
         </w:rPr>
-        <w:t xml:space="preserve">Bennett Callum Stage 3 </w:t>
+        <w:t>Game Files</w:t>
+      </w:r>
+      <w:r>
+        <w:rPr>
+          <w:i/>
+          <w:iCs/>
+        </w:rPr>
+        <w:t xml:space="preserve"> </w:t>
       </w:r>
       <w:r>
         <w:t>to open it.</w:t>
+      </w:r>
+      <w:r>
+        <w:rPr>
+          <w:noProof/>
+        </w:rPr>
+        <w:t xml:space="preserve"> </w:t>
+      </w:r>
+      <w:r>
+        <w:rPr>
+          <w:noProof/>
+        </w:rPr>
+        <w:drawing>
+          <wp:inline distT="0" distB="0" distL="0" distR="0" wp14:anchorId="550767C1" wp14:editId="71383DCA">
+            <wp:extent cx="5062610" cy="3287948"/>
+            <wp:effectExtent l="0" t="0" r="5080" b="1905"/>
+            <wp:docPr id="345227788" name="Picture 7"/>
+            <wp:cNvGraphicFramePr>
+              <a:graphicFrameLocks xmlns:a="http://schemas.openxmlformats.org/drawingml/2006/main" noChangeAspect="1"/>
+            </wp:cNvGraphicFramePr>
+            <a:graphic xmlns:a="http://schemas.openxmlformats.org/drawingml/2006/main">
+              <a:graphicData uri="http://schemas.openxmlformats.org/drawingml/2006/picture">
+                <pic:pic xmlns:pic="http://schemas.openxmlformats.org/drawingml/2006/picture">
+                  <pic:nvPicPr>
+                    <pic:cNvPr id="345227788" name="Picture 345227788"/>
+                    <pic:cNvPicPr/>
+                  </pic:nvPicPr>
+                  <pic:blipFill>
+                    <a:blip r:embed="rId14" cstate="print">
+                      <a:extLst>
+                        <a:ext uri="{28A0092B-C50C-407E-A947-70E740481C1C}">
+                          <a14:useLocalDpi xmlns:a14="http://schemas.microsoft.com/office/drawing/2010/main" val="0"/>
+                        </a:ext>
+                      </a:extLst>
+                    </a:blip>
+                    <a:stretch>
+                      <a:fillRect/>
+                    </a:stretch>
+                  </pic:blipFill>
+                  <pic:spPr>
+                    <a:xfrm>
+                      <a:off x="0" y="0"/>
+                      <a:ext cx="5103172" cy="3314291"/>
+                    </a:xfrm>
+                    <a:prstGeom prst="rect">
+                      <a:avLst/>
+                    </a:prstGeom>
+                  </pic:spPr>
+                </pic:pic>
+              </a:graphicData>
+            </a:graphic>
+          </wp:inline>
+        </w:drawing>
+      </w:r>
+      <w:r>
+        <w:rPr>
+          <w:noProof/>
+        </w:rPr>
+        <w:br/>
       </w:r>
     </w:p>
     <w:p>
@@ -2359,17 +3213,156 @@
         </w:numPr>
       </w:pPr>
       <w:r>
-        <w:t xml:space="preserve">Double click the folder labelled </w:t>
+        <w:rPr>
+          <w:noProof/>
+        </w:rPr>
+        <w:lastRenderedPageBreak/>
+        <mc:AlternateContent>
+          <mc:Choice Requires="wps">
+            <w:drawing>
+              <wp:anchor distT="0" distB="0" distL="114300" distR="114300" simplePos="0" relativeHeight="251678720" behindDoc="0" locked="0" layoutInCell="1" allowOverlap="1" wp14:anchorId="4684ADD2" wp14:editId="026C98A1">
+                <wp:simplePos x="0" y="0"/>
+                <wp:positionH relativeFrom="column">
+                  <wp:posOffset>1390015</wp:posOffset>
+                </wp:positionH>
+                <wp:positionV relativeFrom="paragraph">
+                  <wp:posOffset>1194867</wp:posOffset>
+                </wp:positionV>
+                <wp:extent cx="3505740" cy="178881"/>
+                <wp:effectExtent l="25400" t="25400" r="25400" b="24765"/>
+                <wp:wrapNone/>
+                <wp:docPr id="1032287956" name="Rectangle 2"/>
+                <wp:cNvGraphicFramePr/>
+                <a:graphic xmlns:a="http://schemas.openxmlformats.org/drawingml/2006/main">
+                  <a:graphicData uri="http://schemas.microsoft.com/office/word/2010/wordprocessingShape">
+                    <wps:wsp>
+                      <wps:cNvSpPr/>
+                      <wps:spPr>
+                        <a:xfrm>
+                          <a:off x="0" y="0"/>
+                          <a:ext cx="3505740" cy="178881"/>
+                        </a:xfrm>
+                        <a:prstGeom prst="rect">
+                          <a:avLst/>
+                        </a:prstGeom>
+                        <a:noFill/>
+                        <a:ln w="44450">
+                          <a:solidFill>
+                            <a:schemeClr val="accent2"/>
+                          </a:solidFill>
+                        </a:ln>
+                      </wps:spPr>
+                      <wps:style>
+                        <a:lnRef idx="2">
+                          <a:schemeClr val="accent1">
+                            <a:shade val="15000"/>
+                          </a:schemeClr>
+                        </a:lnRef>
+                        <a:fillRef idx="1">
+                          <a:schemeClr val="accent1"/>
+                        </a:fillRef>
+                        <a:effectRef idx="0">
+                          <a:schemeClr val="accent1"/>
+                        </a:effectRef>
+                        <a:fontRef idx="minor">
+                          <a:schemeClr val="lt1"/>
+                        </a:fontRef>
+                      </wps:style>
+                      <wps:bodyPr rot="0" spcFirstLastPara="0" vertOverflow="overflow" horzOverflow="overflow" vert="horz" wrap="square" lIns="91440" tIns="45720" rIns="91440" bIns="45720" numCol="1" spcCol="0" rtlCol="0" fromWordArt="0" anchor="ctr" anchorCtr="0" forceAA="0" compatLnSpc="1">
+                        <a:prstTxWarp prst="textNoShape">
+                          <a:avLst/>
+                        </a:prstTxWarp>
+                        <a:noAutofit/>
+                      </wps:bodyPr>
+                    </wps:wsp>
+                  </a:graphicData>
+                </a:graphic>
+                <wp14:sizeRelH relativeFrom="margin">
+                  <wp14:pctWidth>0</wp14:pctWidth>
+                </wp14:sizeRelH>
+                <wp14:sizeRelV relativeFrom="margin">
+                  <wp14:pctHeight>0</wp14:pctHeight>
+                </wp14:sizeRelV>
+              </wp:anchor>
+            </w:drawing>
+          </mc:Choice>
+          <mc:Fallback>
+            <w:pict>
+              <v:rect w14:anchorId="19FF3DC8" id="Rectangle 2" o:spid="_x0000_s1026" style="position:absolute;margin-left:109.45pt;margin-top:94.1pt;width:276.05pt;height:14.1pt;z-index:251678720;visibility:visible;mso-wrap-style:square;mso-width-percent:0;mso-height-percent:0;mso-wrap-distance-left:9pt;mso-wrap-distance-top:0;mso-wrap-distance-right:9pt;mso-wrap-distance-bottom:0;mso-position-horizontal:absolute;mso-position-horizontal-relative:text;mso-position-vertical:absolute;mso-position-vertical-relative:text;mso-width-percent:0;mso-height-percent:0;mso-width-relative:margin;mso-height-relative:margin;v-text-anchor:middle" o:gfxdata="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" filled="f" strokecolor="#e97132 [3205]" strokeweight="3.5pt"/>
+            </w:pict>
+          </mc:Fallback>
+        </mc:AlternateContent>
+      </w:r>
+      <w:r>
+        <w:t xml:space="preserve">In this folder locate the </w:t>
       </w:r>
       <w:r>
         <w:rPr>
           <w:i/>
           <w:iCs/>
         </w:rPr>
-        <w:t xml:space="preserve">Battleship </w:t>
-      </w:r>
-      <w:r>
-        <w:t>to open it.</w:t>
+        <w:t xml:space="preserve">bin </w:t>
+      </w:r>
+      <w:r>
+        <w:t>folder. Double click to open it.</w:t>
+      </w:r>
+      <w:r>
+        <w:rPr>
+          <w:noProof/>
+        </w:rPr>
+        <w:t xml:space="preserve"> </w:t>
+      </w:r>
+      <w:r>
+        <w:rPr>
+          <w:noProof/>
+        </w:rPr>
+        <w:drawing>
+          <wp:inline distT="0" distB="0" distL="0" distR="0" wp14:anchorId="5341DF37" wp14:editId="1EA669DE">
+            <wp:extent cx="5048655" cy="3292868"/>
+            <wp:effectExtent l="0" t="0" r="0" b="0"/>
+            <wp:docPr id="1348256178" name="Picture 8"/>
+            <wp:cNvGraphicFramePr>
+              <a:graphicFrameLocks xmlns:a="http://schemas.openxmlformats.org/drawingml/2006/main" noChangeAspect="1"/>
+            </wp:cNvGraphicFramePr>
+            <a:graphic xmlns:a="http://schemas.openxmlformats.org/drawingml/2006/main">
+              <a:graphicData uri="http://schemas.openxmlformats.org/drawingml/2006/picture">
+                <pic:pic xmlns:pic="http://schemas.openxmlformats.org/drawingml/2006/picture">
+                  <pic:nvPicPr>
+                    <pic:cNvPr id="1348256178" name="Picture 1348256178"/>
+                    <pic:cNvPicPr/>
+                  </pic:nvPicPr>
+                  <pic:blipFill>
+                    <a:blip r:embed="rId15" cstate="print">
+                      <a:extLst>
+                        <a:ext uri="{28A0092B-C50C-407E-A947-70E740481C1C}">
+                          <a14:useLocalDpi xmlns:a14="http://schemas.microsoft.com/office/drawing/2010/main" val="0"/>
+                        </a:ext>
+                      </a:extLst>
+                    </a:blip>
+                    <a:stretch>
+                      <a:fillRect/>
+                    </a:stretch>
+                  </pic:blipFill>
+                  <pic:spPr>
+                    <a:xfrm>
+                      <a:off x="0" y="0"/>
+                      <a:ext cx="5076248" cy="3310865"/>
+                    </a:xfrm>
+                    <a:prstGeom prst="rect">
+                      <a:avLst/>
+                    </a:prstGeom>
+                  </pic:spPr>
+                </pic:pic>
+              </a:graphicData>
+            </a:graphic>
+          </wp:inline>
+        </w:drawing>
+      </w:r>
+      <w:r>
+        <w:rPr>
+          <w:noProof/>
+        </w:rPr>
+        <w:br/>
       </w:r>
     </w:p>
     <w:p>
@@ -2381,6 +3374,86 @@
         </w:numPr>
       </w:pPr>
       <w:r>
+        <w:rPr>
+          <w:noProof/>
+        </w:rPr>
+        <mc:AlternateContent>
+          <mc:Choice Requires="wps">
+            <w:drawing>
+              <wp:anchor distT="0" distB="0" distL="114300" distR="114300" simplePos="0" relativeHeight="251680768" behindDoc="0" locked="0" layoutInCell="1" allowOverlap="1" wp14:anchorId="22C38069" wp14:editId="08D11CAB">
+                <wp:simplePos x="0" y="0"/>
+                <wp:positionH relativeFrom="column">
+                  <wp:posOffset>1379220</wp:posOffset>
+                </wp:positionH>
+                <wp:positionV relativeFrom="paragraph">
+                  <wp:posOffset>1208202</wp:posOffset>
+                </wp:positionV>
+                <wp:extent cx="3505740" cy="178881"/>
+                <wp:effectExtent l="25400" t="25400" r="25400" b="24765"/>
+                <wp:wrapNone/>
+                <wp:docPr id="1608342503" name="Rectangle 2"/>
+                <wp:cNvGraphicFramePr/>
+                <a:graphic xmlns:a="http://schemas.openxmlformats.org/drawingml/2006/main">
+                  <a:graphicData uri="http://schemas.microsoft.com/office/word/2010/wordprocessingShape">
+                    <wps:wsp>
+                      <wps:cNvSpPr/>
+                      <wps:spPr>
+                        <a:xfrm>
+                          <a:off x="0" y="0"/>
+                          <a:ext cx="3505740" cy="178881"/>
+                        </a:xfrm>
+                        <a:prstGeom prst="rect">
+                          <a:avLst/>
+                        </a:prstGeom>
+                        <a:noFill/>
+                        <a:ln w="44450">
+                          <a:solidFill>
+                            <a:schemeClr val="accent2"/>
+                          </a:solidFill>
+                        </a:ln>
+                      </wps:spPr>
+                      <wps:style>
+                        <a:lnRef idx="2">
+                          <a:schemeClr val="accent1">
+                            <a:shade val="15000"/>
+                          </a:schemeClr>
+                        </a:lnRef>
+                        <a:fillRef idx="1">
+                          <a:schemeClr val="accent1"/>
+                        </a:fillRef>
+                        <a:effectRef idx="0">
+                          <a:schemeClr val="accent1"/>
+                        </a:effectRef>
+                        <a:fontRef idx="minor">
+                          <a:schemeClr val="lt1"/>
+                        </a:fontRef>
+                      </wps:style>
+                      <wps:bodyPr rot="0" spcFirstLastPara="0" vertOverflow="overflow" horzOverflow="overflow" vert="horz" wrap="square" lIns="91440" tIns="45720" rIns="91440" bIns="45720" numCol="1" spcCol="0" rtlCol="0" fromWordArt="0" anchor="ctr" anchorCtr="0" forceAA="0" compatLnSpc="1">
+                        <a:prstTxWarp prst="textNoShape">
+                          <a:avLst/>
+                        </a:prstTxWarp>
+                        <a:noAutofit/>
+                      </wps:bodyPr>
+                    </wps:wsp>
+                  </a:graphicData>
+                </a:graphic>
+                <wp14:sizeRelH relativeFrom="margin">
+                  <wp14:pctWidth>0</wp14:pctWidth>
+                </wp14:sizeRelH>
+                <wp14:sizeRelV relativeFrom="margin">
+                  <wp14:pctHeight>0</wp14:pctHeight>
+                </wp14:sizeRelV>
+              </wp:anchor>
+            </w:drawing>
+          </mc:Choice>
+          <mc:Fallback>
+            <w:pict>
+              <v:rect w14:anchorId="3C788370" id="Rectangle 2" o:spid="_x0000_s1026" style="position:absolute;margin-left:108.6pt;margin-top:95.15pt;width:276.05pt;height:14.1pt;z-index:251680768;visibility:visible;mso-wrap-style:square;mso-width-percent:0;mso-height-percent:0;mso-wrap-distance-left:9pt;mso-wrap-distance-top:0;mso-wrap-distance-right:9pt;mso-wrap-distance-bottom:0;mso-position-horizontal:absolute;mso-position-horizontal-relative:text;mso-position-vertical:absolute;mso-position-vertical-relative:text;mso-width-percent:0;mso-height-percent:0;mso-width-relative:margin;mso-height-relative:margin;v-text-anchor:middle" o:gfxdata="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" filled="f" strokecolor="#e97132 [3205]" strokeweight="3.5pt"/>
+            </w:pict>
+          </mc:Fallback>
+        </mc:AlternateContent>
+      </w:r>
+      <w:r>
         <w:t xml:space="preserve">In this folder locate the </w:t>
       </w:r>
       <w:r>
@@ -2388,10 +3461,68 @@
           <w:i/>
           <w:iCs/>
         </w:rPr>
-        <w:t xml:space="preserve">bin </w:t>
+        <w:t xml:space="preserve">debug </w:t>
       </w:r>
       <w:r>
         <w:t>folder. Double click to open it.</w:t>
+      </w:r>
+      <w:r>
+        <w:rPr>
+          <w:noProof/>
+        </w:rPr>
+        <w:t xml:space="preserve"> </w:t>
+      </w:r>
+      <w:r>
+        <w:rPr>
+          <w:noProof/>
+        </w:rPr>
+        <w:drawing>
+          <wp:inline distT="0" distB="0" distL="0" distR="0" wp14:anchorId="3BBEC2F7" wp14:editId="66DBF081">
+            <wp:extent cx="5048250" cy="3303230"/>
+            <wp:effectExtent l="0" t="0" r="0" b="0"/>
+            <wp:docPr id="708702179" name="Picture 9"/>
+            <wp:cNvGraphicFramePr>
+              <a:graphicFrameLocks xmlns:a="http://schemas.openxmlformats.org/drawingml/2006/main" noChangeAspect="1"/>
+            </wp:cNvGraphicFramePr>
+            <a:graphic xmlns:a="http://schemas.openxmlformats.org/drawingml/2006/main">
+              <a:graphicData uri="http://schemas.openxmlformats.org/drawingml/2006/picture">
+                <pic:pic xmlns:pic="http://schemas.openxmlformats.org/drawingml/2006/picture">
+                  <pic:nvPicPr>
+                    <pic:cNvPr id="708702179" name="Picture 708702179"/>
+                    <pic:cNvPicPr/>
+                  </pic:nvPicPr>
+                  <pic:blipFill>
+                    <a:blip r:embed="rId16" cstate="print">
+                      <a:extLst>
+                        <a:ext uri="{28A0092B-C50C-407E-A947-70E740481C1C}">
+                          <a14:useLocalDpi xmlns:a14="http://schemas.microsoft.com/office/drawing/2010/main" val="0"/>
+                        </a:ext>
+                      </a:extLst>
+                    </a:blip>
+                    <a:stretch>
+                      <a:fillRect/>
+                    </a:stretch>
+                  </pic:blipFill>
+                  <pic:spPr>
+                    <a:xfrm>
+                      <a:off x="0" y="0"/>
+                      <a:ext cx="5092315" cy="3332063"/>
+                    </a:xfrm>
+                    <a:prstGeom prst="rect">
+                      <a:avLst/>
+                    </a:prstGeom>
+                  </pic:spPr>
+                </pic:pic>
+              </a:graphicData>
+            </a:graphic>
+          </wp:inline>
+        </w:drawing>
+      </w:r>
+      <w:r>
+        <w:rPr>
+          <w:noProof/>
+        </w:rPr>
+        <w:br/>
       </w:r>
     </w:p>
     <w:p>
@@ -2403,6 +3534,87 @@
         </w:numPr>
       </w:pPr>
       <w:r>
+        <w:rPr>
+          <w:noProof/>
+        </w:rPr>
+        <w:lastRenderedPageBreak/>
+        <mc:AlternateContent>
+          <mc:Choice Requires="wps">
+            <w:drawing>
+              <wp:anchor distT="0" distB="0" distL="114300" distR="114300" simplePos="0" relativeHeight="251682816" behindDoc="0" locked="0" layoutInCell="1" allowOverlap="1" wp14:anchorId="02057D89" wp14:editId="3F24758E">
+                <wp:simplePos x="0" y="0"/>
+                <wp:positionH relativeFrom="column">
+                  <wp:posOffset>1361440</wp:posOffset>
+                </wp:positionH>
+                <wp:positionV relativeFrom="paragraph">
+                  <wp:posOffset>1185748</wp:posOffset>
+                </wp:positionV>
+                <wp:extent cx="3505740" cy="178881"/>
+                <wp:effectExtent l="25400" t="25400" r="25400" b="24765"/>
+                <wp:wrapNone/>
+                <wp:docPr id="1459176926" name="Rectangle 2"/>
+                <wp:cNvGraphicFramePr/>
+                <a:graphic xmlns:a="http://schemas.openxmlformats.org/drawingml/2006/main">
+                  <a:graphicData uri="http://schemas.microsoft.com/office/word/2010/wordprocessingShape">
+                    <wps:wsp>
+                      <wps:cNvSpPr/>
+                      <wps:spPr>
+                        <a:xfrm>
+                          <a:off x="0" y="0"/>
+                          <a:ext cx="3505740" cy="178881"/>
+                        </a:xfrm>
+                        <a:prstGeom prst="rect">
+                          <a:avLst/>
+                        </a:prstGeom>
+                        <a:noFill/>
+                        <a:ln w="44450">
+                          <a:solidFill>
+                            <a:schemeClr val="accent2"/>
+                          </a:solidFill>
+                        </a:ln>
+                      </wps:spPr>
+                      <wps:style>
+                        <a:lnRef idx="2">
+                          <a:schemeClr val="accent1">
+                            <a:shade val="15000"/>
+                          </a:schemeClr>
+                        </a:lnRef>
+                        <a:fillRef idx="1">
+                          <a:schemeClr val="accent1"/>
+                        </a:fillRef>
+                        <a:effectRef idx="0">
+                          <a:schemeClr val="accent1"/>
+                        </a:effectRef>
+                        <a:fontRef idx="minor">
+                          <a:schemeClr val="lt1"/>
+                        </a:fontRef>
+                      </wps:style>
+                      <wps:bodyPr rot="0" spcFirstLastPara="0" vertOverflow="overflow" horzOverflow="overflow" vert="horz" wrap="square" lIns="91440" tIns="45720" rIns="91440" bIns="45720" numCol="1" spcCol="0" rtlCol="0" fromWordArt="0" anchor="ctr" anchorCtr="0" forceAA="0" compatLnSpc="1">
+                        <a:prstTxWarp prst="textNoShape">
+                          <a:avLst/>
+                        </a:prstTxWarp>
+                        <a:noAutofit/>
+                      </wps:bodyPr>
+                    </wps:wsp>
+                  </a:graphicData>
+                </a:graphic>
+                <wp14:sizeRelH relativeFrom="margin">
+                  <wp14:pctWidth>0</wp14:pctWidth>
+                </wp14:sizeRelH>
+                <wp14:sizeRelV relativeFrom="margin">
+                  <wp14:pctHeight>0</wp14:pctHeight>
+                </wp14:sizeRelV>
+              </wp:anchor>
+            </w:drawing>
+          </mc:Choice>
+          <mc:Fallback>
+            <w:pict>
+              <v:rect w14:anchorId="59D99EB4" id="Rectangle 2" o:spid="_x0000_s1026" style="position:absolute;margin-left:107.2pt;margin-top:93.35pt;width:276.05pt;height:14.1pt;z-index:251682816;visibility:visible;mso-wrap-style:square;mso-width-percent:0;mso-height-percent:0;mso-wrap-distance-left:9pt;mso-wrap-distance-top:0;mso-wrap-distance-right:9pt;mso-wrap-distance-bottom:0;mso-position-horizontal:absolute;mso-position-horizontal-relative:text;mso-position-vertical:absolute;mso-position-vertical-relative:text;mso-width-percent:0;mso-height-percent:0;mso-width-relative:margin;mso-height-relative:margin;v-text-anchor:middle" o:gfxdata="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" filled="f" strokecolor="#e97132 [3205]" strokeweight="3.5pt"/>
+            </w:pict>
+          </mc:Fallback>
+        </mc:AlternateContent>
+      </w:r>
+      <w:r>
         <w:t xml:space="preserve">In this folder locate the </w:t>
       </w:r>
       <w:r>
@@ -2410,10 +3622,68 @@
           <w:i/>
           <w:iCs/>
         </w:rPr>
-        <w:t xml:space="preserve">debug </w:t>
+        <w:t xml:space="preserve">net8.0-windows </w:t>
       </w:r>
       <w:r>
         <w:t>folder. Double click to open it.</w:t>
+      </w:r>
+      <w:r>
+        <w:rPr>
+          <w:noProof/>
+        </w:rPr>
+        <w:t xml:space="preserve"> </w:t>
+      </w:r>
+      <w:r>
+        <w:rPr>
+          <w:noProof/>
+        </w:rPr>
+        <w:drawing>
+          <wp:inline distT="0" distB="0" distL="0" distR="0" wp14:anchorId="50DBEC0D" wp14:editId="4D70438A">
+            <wp:extent cx="5004017" cy="3258765"/>
+            <wp:effectExtent l="0" t="0" r="0" b="5715"/>
+            <wp:docPr id="538582170" name="Picture 10" descr="A screenshot of a computer&#10;&#10;Description automatically generated"/>
+            <wp:cNvGraphicFramePr>
+              <a:graphicFrameLocks xmlns:a="http://schemas.openxmlformats.org/drawingml/2006/main" noChangeAspect="1"/>
+            </wp:cNvGraphicFramePr>
+            <a:graphic xmlns:a="http://schemas.openxmlformats.org/drawingml/2006/main">
+              <a:graphicData uri="http://schemas.openxmlformats.org/drawingml/2006/picture">
+                <pic:pic xmlns:pic="http://schemas.openxmlformats.org/drawingml/2006/picture">
+                  <pic:nvPicPr>
+                    <pic:cNvPr id="538582170" name="Picture 10" descr="A screenshot of a computer&#10;&#10;Description automatically generated"/>
+                    <pic:cNvPicPr/>
+                  </pic:nvPicPr>
+                  <pic:blipFill>
+                    <a:blip r:embed="rId17" cstate="print">
+                      <a:extLst>
+                        <a:ext uri="{28A0092B-C50C-407E-A947-70E740481C1C}">
+                          <a14:useLocalDpi xmlns:a14="http://schemas.microsoft.com/office/drawing/2010/main" val="0"/>
+                        </a:ext>
+                      </a:extLst>
+                    </a:blip>
+                    <a:stretch>
+                      <a:fillRect/>
+                    </a:stretch>
+                  </pic:blipFill>
+                  <pic:spPr>
+                    <a:xfrm>
+                      <a:off x="0" y="0"/>
+                      <a:ext cx="5030138" cy="3275776"/>
+                    </a:xfrm>
+                    <a:prstGeom prst="rect">
+                      <a:avLst/>
+                    </a:prstGeom>
+                  </pic:spPr>
+                </pic:pic>
+              </a:graphicData>
+            </a:graphic>
+          </wp:inline>
+        </w:drawing>
+      </w:r>
+      <w:r>
+        <w:rPr>
+          <w:noProof/>
+        </w:rPr>
+        <w:br/>
       </w:r>
     </w:p>
     <w:p>
@@ -2425,17 +3695,17 @@
         </w:numPr>
       </w:pPr>
       <w:r>
-        <w:t xml:space="preserve">In this folder locate the </w:t>
+        <w:t xml:space="preserve">In this folder locate </w:t>
       </w:r>
       <w:r>
         <w:rPr>
           <w:i/>
           <w:iCs/>
         </w:rPr>
-        <w:t xml:space="preserve">net8.0-windows </w:t>
-      </w:r>
-      <w:r>
-        <w:t>folder. Double click to open it.</w:t>
+        <w:t xml:space="preserve">battleship installer.exe </w:t>
+      </w:r>
+      <w:r>
+        <w:t>Double click to run the program.</w:t>
       </w:r>
     </w:p>
     <w:p>
@@ -2447,17 +3717,24 @@
         </w:numPr>
       </w:pPr>
       <w:r>
-        <w:t xml:space="preserve">In this folder locate </w:t>
+        <w:t xml:space="preserve">On running the program for the first time, Windows will present a window that says </w:t>
       </w:r>
       <w:r>
         <w:rPr>
           <w:i/>
           <w:iCs/>
         </w:rPr>
-        <w:t xml:space="preserve">battleship installer.exe </w:t>
-      </w:r>
-      <w:r>
-        <w:t>Double click to run the program.</w:t>
+        <w:t xml:space="preserve">Windows Protected Your PC. </w:t>
+      </w:r>
+      <w:r>
+        <w:t xml:space="preserve">In this dialog box click the underlined </w:t>
+      </w:r>
+      <w:r>
+        <w:rPr>
+          <w:i/>
+          <w:iCs/>
+        </w:rPr>
+        <w:t>More Info.</w:t>
       </w:r>
     </w:p>
     <w:p>
@@ -2469,45 +3746,16 @@
         </w:numPr>
       </w:pPr>
       <w:r>
-        <w:lastRenderedPageBreak/>
-        <w:t xml:space="preserve">On running the program for the first time, Windows will present a window that says </w:t>
-      </w:r>
-      <w:r>
-        <w:rPr>
-          <w:i/>
-          <w:iCs/>
-        </w:rPr>
-        <w:t xml:space="preserve">Windows Protected Your PC. </w:t>
-      </w:r>
-      <w:r>
-        <w:t xml:space="preserve">In this dialog box click the underlined </w:t>
-      </w:r>
-      <w:r>
-        <w:rPr>
-          <w:i/>
-          <w:iCs/>
-        </w:rPr>
-        <w:t>More Info.</w:t>
+        <w:t>Follow the instructions in the installation wizard.</w:t>
       </w:r>
     </w:p>
     <w:p>
       <w:pPr>
-        <w:pStyle w:val="ListParagraph"/>
-        <w:numPr>
-          <w:ilvl w:val="0"/>
-          <w:numId w:val="4"/>
-        </w:numPr>
-      </w:pPr>
-      <w:r>
-        <w:t>Follow the instructions in the installation wizard.</w:t>
-      </w:r>
-    </w:p>
-    <w:p>
-      <w:pPr>
         <w:pStyle w:val="Heading1"/>
       </w:pPr>
-      <w:bookmarkStart w:id="7" w:name="_Toc165560627"/>
-      <w:r>
+      <w:bookmarkStart w:id="7" w:name="_Toc166669029"/>
+      <w:r>
+        <w:lastRenderedPageBreak/>
         <w:t>Starting the Game</w:t>
       </w:r>
       <w:bookmarkEnd w:id="7"/>
@@ -2516,7 +3764,7 @@
       <w:pPr>
         <w:pStyle w:val="Heading1"/>
       </w:pPr>
-      <w:bookmarkStart w:id="8" w:name="_Toc165560628"/>
+      <w:bookmarkStart w:id="8" w:name="_Toc166669030"/>
       <w:r>
         <w:t>Rules</w:t>
       </w:r>
@@ -2526,7 +3774,7 @@
       <w:pPr>
         <w:pStyle w:val="Heading1"/>
       </w:pPr>
-      <w:bookmarkStart w:id="9" w:name="_Toc165560629"/>
+      <w:bookmarkStart w:id="9" w:name="_Toc166669031"/>
       <w:r>
         <w:t>Playing the Game</w:t>
       </w:r>
@@ -2536,7 +3784,7 @@
       <w:pPr>
         <w:pStyle w:val="Heading2"/>
       </w:pPr>
-      <w:bookmarkStart w:id="10" w:name="_Toc165560630"/>
+      <w:bookmarkStart w:id="10" w:name="_Toc166669032"/>
       <w:r>
         <w:t>Welcome Screen</w:t>
       </w:r>
@@ -2546,7 +3794,7 @@
       <w:pPr>
         <w:pStyle w:val="Heading2"/>
       </w:pPr>
-      <w:bookmarkStart w:id="11" w:name="_Toc165560631"/>
+      <w:bookmarkStart w:id="11" w:name="_Toc166669033"/>
       <w:r>
         <w:t>Game Screen</w:t>
       </w:r>
@@ -2556,7 +3804,7 @@
       <w:pPr>
         <w:pStyle w:val="Heading2"/>
       </w:pPr>
-      <w:bookmarkStart w:id="12" w:name="_Toc165560632"/>
+      <w:bookmarkStart w:id="12" w:name="_Toc166669034"/>
       <w:r>
         <w:t>Score Screen</w:t>
       </w:r>
@@ -2566,7 +3814,7 @@
       <w:pPr>
         <w:pStyle w:val="Heading1"/>
       </w:pPr>
-      <w:bookmarkStart w:id="13" w:name="_Toc165560633"/>
+      <w:bookmarkStart w:id="13" w:name="_Toc166669035"/>
       <w:r>
         <w:t>Hints and Tips</w:t>
       </w:r>
@@ -2576,7 +3824,7 @@
       <w:pPr>
         <w:pStyle w:val="Heading1"/>
       </w:pPr>
-      <w:bookmarkStart w:id="14" w:name="_Toc165560634"/>
+      <w:bookmarkStart w:id="14" w:name="_Toc166669036"/>
       <w:r>
         <w:t>Technical Support</w:t>
       </w:r>
@@ -2586,7 +3834,7 @@
       <w:pPr>
         <w:pStyle w:val="Heading1"/>
       </w:pPr>
-      <w:bookmarkStart w:id="15" w:name="_Toc165560635"/>
+      <w:bookmarkStart w:id="15" w:name="_Toc166669037"/>
       <w:r>
         <w:t>Troubleshooting</w:t>
       </w:r>
@@ -2596,15 +3844,15 @@
       <w:pPr>
         <w:pStyle w:val="Heading1"/>
       </w:pPr>
-      <w:bookmarkStart w:id="16" w:name="_Toc165560636"/>
+      <w:bookmarkStart w:id="16" w:name="_Toc166669038"/>
       <w:r>
         <w:t>Warranty</w:t>
       </w:r>
       <w:bookmarkEnd w:id="16"/>
     </w:p>
     <w:sectPr>
-      <w:footerReference w:type="even" r:id="rId9"/>
-      <w:footerReference w:type="default" r:id="rId10"/>
+      <w:footerReference w:type="even" r:id="rId18"/>
+      <w:footerReference w:type="default" r:id="rId19"/>
       <w:pgSz w:w="11906" w:h="16838"/>
       <w:pgMar w:top="1440" w:right="1440" w:bottom="1440" w:left="1440" w:header="708" w:footer="708" w:gutter="0"/>
       <w:cols w:space="708"/>
@@ -2779,10 +4027,7 @@
         <w:footnoteRef/>
       </w:r>
       <w:r>
-        <w:t xml:space="preserve"> </w:t>
-      </w:r>
-      <w:r>
-        <w:t xml:space="preserve">See </w:t>
+        <w:t xml:space="preserve"> See </w:t>
       </w:r>
       <w:hyperlink r:id="rId1" w:history="1">
         <w:r>
@@ -2793,16 +4038,27 @@
         </w:r>
       </w:hyperlink>
       <w:r>
-        <w:t xml:space="preserve"> for more details</w:t>
-      </w:r>
-      <w:r>
-        <w:t xml:space="preserve"> on </w:t>
-      </w:r>
-      <w:proofErr w:type="gramStart"/>
-      <w:r>
-        <w:t>installation</w:t>
-      </w:r>
-      <w:proofErr w:type="gramEnd"/>
+        <w:t xml:space="preserve"> for more details on </w:t>
+      </w:r>
+      <w:r>
+        <w:t>installation.</w:t>
+      </w:r>
+    </w:p>
+  </w:footnote>
+  <w:footnote w:id="2">
+    <w:p>
+      <w:pPr>
+        <w:pStyle w:val="FootnoteText"/>
+      </w:pPr>
+      <w:r>
+        <w:rPr>
+          <w:rStyle w:val="FootnoteReference"/>
+        </w:rPr>
+        <w:footnoteRef/>
+      </w:r>
+      <w:r>
+        <w:t xml:space="preserve"> Windows 10 can be used but is not covered in this guide.</w:t>
+      </w:r>
     </w:p>
   </w:footnote>
 </w:footnotes>

</xml_diff>

<commit_message>
Update Battleship User Guide.docx
</commit_message>
<xml_diff>
--- a/Battleship User Guide.docx
+++ b/Battleship User Guide.docx
@@ -342,7 +342,7 @@
                                         <w:noProof/>
                                         <w:color w:val="0E2841" w:themeColor="text2"/>
                                       </w:rPr>
-                                      <w:t>Callum Bennett</w:t>
+                                      <w:t>github.com/cybertapir/battleship</w:t>
                                     </w:r>
                                   </w:sdtContent>
                                 </w:sdt>
@@ -401,7 +401,7 @@
                                   <w:noProof/>
                                   <w:color w:val="0E2841" w:themeColor="text2"/>
                                 </w:rPr>
-                                <w:t>Callum Bennett</w:t>
+                                <w:t>github.com/cybertapir/battleship</w:t>
                               </w:r>
                             </w:sdtContent>
                           </w:sdt>
@@ -3734,7 +3734,7 @@
           <w:noProof/>
         </w:rPr>
         <w:drawing>
-          <wp:inline distT="0" distB="0" distL="0" distR="0" wp14:anchorId="63A8C7BF" wp14:editId="218EAB7D">
+          <wp:inline distT="0" distB="0" distL="0" distR="0" wp14:anchorId="63A8C7BF" wp14:editId="0EA793E8">
             <wp:extent cx="4938741" cy="3224463"/>
             <wp:effectExtent l="0" t="0" r="1905" b="1905"/>
             <wp:docPr id="103849056" name="Picture 3"/>
@@ -3991,7 +3991,7 @@
           <w:noProof/>
         </w:rPr>
         <w:drawing>
-          <wp:inline distT="0" distB="0" distL="0" distR="0" wp14:anchorId="015218D0" wp14:editId="5E98A8C0">
+          <wp:inline distT="0" distB="0" distL="0" distR="0" wp14:anchorId="015218D0" wp14:editId="421A8686">
             <wp:extent cx="4445540" cy="3658483"/>
             <wp:effectExtent l="0" t="0" r="0" b="0"/>
             <wp:docPr id="155140979" name="Picture 4"/>

</xml_diff>